<commit_message>
End of day progress
</commit_message>
<xml_diff>
--- a/Documentation/GDD.docx
+++ b/Documentation/GDD.docx
@@ -468,7 +468,7 @@
       <w:pPr>
         <w:pStyle w:val="Heading1"/>
       </w:pPr>
-      <w:bookmarkStart w:id="0" w:name="_Toc106202731"/>
+      <w:bookmarkStart w:id="0" w:name="_Toc106220803"/>
       <w:r>
         <w:lastRenderedPageBreak/>
         <w:t>Introduction</w:t>
@@ -501,7 +501,13 @@
     </w:p>
     <w:p>
       <w:r>
-        <w:t xml:space="preserve">I hope to produce a final concept that everyone can enjoy, even inexperienced chess players, something they can play for hours, build different strategies on what pieces to sacrifice to </w:t>
+        <w:t xml:space="preserve">I hope to </w:t>
+      </w:r>
+      <w:r>
+        <w:t>create</w:t>
+      </w:r>
+      <w:r>
+        <w:t xml:space="preserve"> a final concept that everyone can enjoy, even inexperienced chess players, something they can play for hours, build different strategies on what pieces to sacrifice to </w:t>
       </w:r>
       <w:r>
         <w:t xml:space="preserve">power up another piece, and overall have fun and share with the community their experience. </w:t>
@@ -521,7 +527,7 @@
       <w:pPr>
         <w:pStyle w:val="Heading1"/>
       </w:pPr>
-      <w:bookmarkStart w:id="1" w:name="_Toc106202732"/>
+      <w:bookmarkStart w:id="1" w:name="_Toc106220804"/>
       <w:r>
         <w:lastRenderedPageBreak/>
         <w:t>Revisions</w:t>
@@ -698,7 +704,7 @@
           <w:r>
             <w:fldChar w:fldCharType="separate"/>
           </w:r>
-          <w:hyperlink w:anchor="_Toc106202731" w:history="1">
+          <w:hyperlink w:anchor="_Toc106220803" w:history="1">
             <w:r>
               <w:rPr>
                 <w:rStyle w:val="Hyperlink"/>
@@ -725,7 +731,7 @@
                 <w:noProof/>
                 <w:webHidden/>
               </w:rPr>
-              <w:instrText xml:space="preserve"> PAGEREF _Toc106202731 \h </w:instrText>
+              <w:instrText xml:space="preserve"> PAGEREF _Toc106220803 \h </w:instrText>
             </w:r>
             <w:r>
               <w:rPr>
@@ -769,7 +775,7 @@
               <w:sz w:val="22"/>
             </w:rPr>
           </w:pPr>
-          <w:hyperlink w:anchor="_Toc106202732" w:history="1">
+          <w:hyperlink w:anchor="_Toc106220804" w:history="1">
             <w:r>
               <w:rPr>
                 <w:rStyle w:val="Hyperlink"/>
@@ -796,7 +802,7 @@
                 <w:noProof/>
                 <w:webHidden/>
               </w:rPr>
-              <w:instrText xml:space="preserve"> PAGEREF _Toc106202732 \h </w:instrText>
+              <w:instrText xml:space="preserve"> PAGEREF _Toc106220804 \h </w:instrText>
             </w:r>
             <w:r>
               <w:rPr>
@@ -840,7 +846,7 @@
               <w:sz w:val="22"/>
             </w:rPr>
           </w:pPr>
-          <w:hyperlink w:anchor="_Toc106202733" w:history="1">
+          <w:hyperlink w:anchor="_Toc106220805" w:history="1">
             <w:r>
               <w:rPr>
                 <w:rStyle w:val="Hyperlink"/>
@@ -867,7 +873,7 @@
                 <w:noProof/>
                 <w:webHidden/>
               </w:rPr>
-              <w:instrText xml:space="preserve"> PAGEREF _Toc106202733 \h </w:instrText>
+              <w:instrText xml:space="preserve"> PAGEREF _Toc106220805 \h </w:instrText>
             </w:r>
             <w:r>
               <w:rPr>
@@ -911,7 +917,7 @@
               <w:sz w:val="22"/>
             </w:rPr>
           </w:pPr>
-          <w:hyperlink w:anchor="_Toc106202734" w:history="1">
+          <w:hyperlink w:anchor="_Toc106220806" w:history="1">
             <w:r>
               <w:rPr>
                 <w:rStyle w:val="Hyperlink"/>
@@ -938,7 +944,7 @@
                 <w:noProof/>
                 <w:webHidden/>
               </w:rPr>
-              <w:instrText xml:space="preserve"> PAGEREF _Toc106202734 \h </w:instrText>
+              <w:instrText xml:space="preserve"> PAGEREF _Toc106220806 \h </w:instrText>
             </w:r>
             <w:r>
               <w:rPr>
@@ -982,7 +988,7 @@
               <w:sz w:val="22"/>
             </w:rPr>
           </w:pPr>
-          <w:hyperlink w:anchor="_Toc106202735" w:history="1">
+          <w:hyperlink w:anchor="_Toc106220807" w:history="1">
             <w:r>
               <w:rPr>
                 <w:rStyle w:val="Hyperlink"/>
@@ -1009,7 +1015,7 @@
                 <w:noProof/>
                 <w:webHidden/>
               </w:rPr>
-              <w:instrText xml:space="preserve"> PAGEREF _Toc106202735 \h </w:instrText>
+              <w:instrText xml:space="preserve"> PAGEREF _Toc106220807 \h </w:instrText>
             </w:r>
             <w:r>
               <w:rPr>
@@ -1053,13 +1059,27 @@
               <w:sz w:val="22"/>
             </w:rPr>
           </w:pPr>
-          <w:hyperlink w:anchor="_Toc106202736" w:history="1">
+          <w:hyperlink w:anchor="_Toc106220808" w:history="1">
             <w:r>
               <w:rPr>
                 <w:rStyle w:val="Hyperlink"/>
                 <w:noProof/>
               </w:rPr>
-              <w:t>Visual and Audio Style</w:t>
+              <w:t>Visua</w:t>
+            </w:r>
+            <w:r>
+              <w:rPr>
+                <w:rStyle w:val="Hyperlink"/>
+                <w:noProof/>
+              </w:rPr>
+              <w:t>l</w:t>
+            </w:r>
+            <w:r>
+              <w:rPr>
+                <w:rStyle w:val="Hyperlink"/>
+                <w:noProof/>
+              </w:rPr>
+              <w:t xml:space="preserve"> and Audio Style</w:t>
             </w:r>
             <w:r>
               <w:rPr>
@@ -1080,7 +1100,7 @@
                 <w:noProof/>
                 <w:webHidden/>
               </w:rPr>
-              <w:instrText xml:space="preserve"> PAGEREF _Toc106202736 \h </w:instrText>
+              <w:instrText xml:space="preserve"> PAGEREF _Toc106220808 \h </w:instrText>
             </w:r>
             <w:r>
               <w:rPr>
@@ -1124,7 +1144,7 @@
               <w:sz w:val="22"/>
             </w:rPr>
           </w:pPr>
-          <w:hyperlink w:anchor="_Toc106202737" w:history="1">
+          <w:hyperlink w:anchor="_Toc106220809" w:history="1">
             <w:r>
               <w:rPr>
                 <w:rStyle w:val="Hyperlink"/>
@@ -1151,7 +1171,7 @@
                 <w:noProof/>
                 <w:webHidden/>
               </w:rPr>
-              <w:instrText xml:space="preserve"> PAGEREF _Toc106202737 \h </w:instrText>
+              <w:instrText xml:space="preserve"> PAGEREF _Toc106220809 \h </w:instrText>
             </w:r>
             <w:r>
               <w:rPr>
@@ -1195,7 +1215,7 @@
               <w:sz w:val="22"/>
             </w:rPr>
           </w:pPr>
-          <w:hyperlink w:anchor="_Toc106202738" w:history="1">
+          <w:hyperlink w:anchor="_Toc106220810" w:history="1">
             <w:r>
               <w:rPr>
                 <w:rStyle w:val="Hyperlink"/>
@@ -1222,7 +1242,7 @@
                 <w:noProof/>
                 <w:webHidden/>
               </w:rPr>
-              <w:instrText xml:space="preserve"> PAGEREF _Toc106202738 \h </w:instrText>
+              <w:instrText xml:space="preserve"> PAGEREF _Toc106220810 \h </w:instrText>
             </w:r>
             <w:r>
               <w:rPr>
@@ -1266,7 +1286,7 @@
               <w:sz w:val="22"/>
             </w:rPr>
           </w:pPr>
-          <w:hyperlink w:anchor="_Toc106202739" w:history="1">
+          <w:hyperlink w:anchor="_Toc106220811" w:history="1">
             <w:r>
               <w:rPr>
                 <w:rStyle w:val="Hyperlink"/>
@@ -1293,7 +1313,7 @@
                 <w:noProof/>
                 <w:webHidden/>
               </w:rPr>
-              <w:instrText xml:space="preserve"> PAGEREF _Toc106202739 \h </w:instrText>
+              <w:instrText xml:space="preserve"> PAGEREF _Toc106220811 \h </w:instrText>
             </w:r>
             <w:r>
               <w:rPr>
@@ -1314,6 +1334,219 @@
                 <w:webHidden/>
               </w:rPr>
               <w:t>8</w:t>
+            </w:r>
+            <w:r>
+              <w:rPr>
+                <w:noProof/>
+                <w:webHidden/>
+              </w:rPr>
+              <w:fldChar w:fldCharType="end"/>
+            </w:r>
+          </w:hyperlink>
+        </w:p>
+        <w:p>
+          <w:pPr>
+            <w:pStyle w:val="TOC2"/>
+            <w:tabs>
+              <w:tab w:val="right" w:leader="dot" w:pos="9350"/>
+            </w:tabs>
+            <w:rPr>
+              <w:rFonts w:asciiTheme="minorHAnsi" w:hAnsiTheme="minorHAnsi" w:cstheme="minorBidi"/>
+              <w:noProof/>
+              <w:color w:val="auto"/>
+              <w:sz w:val="22"/>
+            </w:rPr>
+          </w:pPr>
+          <w:hyperlink w:anchor="_Toc106220812" w:history="1">
+            <w:r>
+              <w:rPr>
+                <w:rStyle w:val="Hyperlink"/>
+                <w:noProof/>
+              </w:rPr>
+              <w:t>Localization</w:t>
+            </w:r>
+            <w:r>
+              <w:rPr>
+                <w:noProof/>
+                <w:webHidden/>
+              </w:rPr>
+              <w:tab/>
+            </w:r>
+            <w:r>
+              <w:rPr>
+                <w:noProof/>
+                <w:webHidden/>
+              </w:rPr>
+              <w:fldChar w:fldCharType="begin"/>
+            </w:r>
+            <w:r>
+              <w:rPr>
+                <w:noProof/>
+                <w:webHidden/>
+              </w:rPr>
+              <w:instrText xml:space="preserve"> PAGEREF _Toc106220812 \h </w:instrText>
+            </w:r>
+            <w:r>
+              <w:rPr>
+                <w:noProof/>
+                <w:webHidden/>
+              </w:rPr>
+            </w:r>
+            <w:r>
+              <w:rPr>
+                <w:noProof/>
+                <w:webHidden/>
+              </w:rPr>
+              <w:fldChar w:fldCharType="separate"/>
+            </w:r>
+            <w:r>
+              <w:rPr>
+                <w:noProof/>
+                <w:webHidden/>
+              </w:rPr>
+              <w:t>9</w:t>
+            </w:r>
+            <w:r>
+              <w:rPr>
+                <w:noProof/>
+                <w:webHidden/>
+              </w:rPr>
+              <w:fldChar w:fldCharType="end"/>
+            </w:r>
+          </w:hyperlink>
+        </w:p>
+        <w:p>
+          <w:pPr>
+            <w:pStyle w:val="TOC2"/>
+            <w:tabs>
+              <w:tab w:val="right" w:leader="dot" w:pos="9350"/>
+            </w:tabs>
+            <w:rPr>
+              <w:rFonts w:asciiTheme="minorHAnsi" w:hAnsiTheme="minorHAnsi" w:cstheme="minorBidi"/>
+              <w:noProof/>
+              <w:color w:val="auto"/>
+              <w:sz w:val="22"/>
+            </w:rPr>
+          </w:pPr>
+          <w:hyperlink w:anchor="_Toc106220813" w:history="1">
+            <w:r>
+              <w:rPr>
+                <w:rStyle w:val="Hyperlink"/>
+                <w:noProof/>
+              </w:rPr>
+              <w:t>Similar Games</w:t>
+            </w:r>
+            <w:r>
+              <w:rPr>
+                <w:noProof/>
+                <w:webHidden/>
+              </w:rPr>
+              <w:tab/>
+            </w:r>
+            <w:r>
+              <w:rPr>
+                <w:noProof/>
+                <w:webHidden/>
+              </w:rPr>
+              <w:fldChar w:fldCharType="begin"/>
+            </w:r>
+            <w:r>
+              <w:rPr>
+                <w:noProof/>
+                <w:webHidden/>
+              </w:rPr>
+              <w:instrText xml:space="preserve"> PAGEREF _Toc106220813 \h </w:instrText>
+            </w:r>
+            <w:r>
+              <w:rPr>
+                <w:noProof/>
+                <w:webHidden/>
+              </w:rPr>
+            </w:r>
+            <w:r>
+              <w:rPr>
+                <w:noProof/>
+                <w:webHidden/>
+              </w:rPr>
+              <w:fldChar w:fldCharType="separate"/>
+            </w:r>
+            <w:r>
+              <w:rPr>
+                <w:noProof/>
+                <w:webHidden/>
+              </w:rPr>
+              <w:t>10</w:t>
+            </w:r>
+            <w:r>
+              <w:rPr>
+                <w:noProof/>
+                <w:webHidden/>
+              </w:rPr>
+              <w:fldChar w:fldCharType="end"/>
+            </w:r>
+          </w:hyperlink>
+        </w:p>
+        <w:p>
+          <w:pPr>
+            <w:pStyle w:val="TOC3"/>
+            <w:tabs>
+              <w:tab w:val="right" w:leader="dot" w:pos="9350"/>
+            </w:tabs>
+            <w:rPr>
+              <w:rFonts w:asciiTheme="minorHAnsi" w:hAnsiTheme="minorHAnsi" w:cstheme="minorBidi"/>
+              <w:noProof/>
+              <w:color w:val="auto"/>
+              <w:sz w:val="22"/>
+            </w:rPr>
+          </w:pPr>
+          <w:hyperlink w:anchor="_Toc106220814" w:history="1">
+            <w:r>
+              <w:rPr>
+                <w:rStyle w:val="Hyperlink"/>
+                <w:noProof/>
+              </w:rPr>
+              <w:t>Shotgun King The Final Checkmate</w:t>
+            </w:r>
+            <w:r>
+              <w:rPr>
+                <w:noProof/>
+                <w:webHidden/>
+              </w:rPr>
+              <w:tab/>
+            </w:r>
+            <w:r>
+              <w:rPr>
+                <w:noProof/>
+                <w:webHidden/>
+              </w:rPr>
+              <w:fldChar w:fldCharType="begin"/>
+            </w:r>
+            <w:r>
+              <w:rPr>
+                <w:noProof/>
+                <w:webHidden/>
+              </w:rPr>
+              <w:instrText xml:space="preserve"> PAGEREF _Toc106220814 \h </w:instrText>
+            </w:r>
+            <w:r>
+              <w:rPr>
+                <w:noProof/>
+                <w:webHidden/>
+              </w:rPr>
+            </w:r>
+            <w:r>
+              <w:rPr>
+                <w:noProof/>
+                <w:webHidden/>
+              </w:rPr>
+              <w:fldChar w:fldCharType="separate"/>
+            </w:r>
+            <w:r>
+              <w:rPr>
+                <w:noProof/>
+                <w:webHidden/>
+              </w:rPr>
+              <w:t>10</w:t>
             </w:r>
             <w:r>
               <w:rPr>
@@ -1351,7 +1584,7 @@
       <w:pPr>
         <w:pStyle w:val="Heading1"/>
       </w:pPr>
-      <w:bookmarkStart w:id="2" w:name="_Toc106202733"/>
+      <w:bookmarkStart w:id="2" w:name="_Toc106220805"/>
       <w:r>
         <w:lastRenderedPageBreak/>
         <w:t>Concept Design</w:t>
@@ -1404,7 +1637,13 @@
         <w:t xml:space="preserve">Unique Selling Points: </w:t>
       </w:r>
       <w:r>
-        <w:t>In this game your strategy towards a check mate has to take in hand the levels of each piece, which pieces you are willing to sacrifice to level up another piece of a higher or equal level to the piece you’re sacrificing. The appearance of the pieces will also change as they level up, as just simple eye candy.</w:t>
+        <w:t xml:space="preserve">In this game your strategy towards a check mate has to take in </w:t>
+      </w:r>
+      <w:r>
+        <w:t>account</w:t>
+      </w:r>
+      <w:r>
+        <w:t xml:space="preserve"> the levels of each piece, which pieces you are willing to sacrifice to level up another piece of a higher or equal level to the piece you’re sacrificing. The appearance of the pieces will also change as they level up, as just simple eye candy.</w:t>
       </w:r>
       <w:r>
         <w:t xml:space="preserve"> There’ll also be animations for when a piece is sacrificed and for when a piece is taken.</w:t>
@@ -1494,13 +1733,29 @@
         </w:numPr>
       </w:pPr>
       <w:r>
+        <w:t xml:space="preserve">If a pawn gets promoted, it’ll transfer it’s added levels onto </w:t>
+      </w:r>
+      <w:r>
+        <w:t>its</w:t>
+      </w:r>
+      <w:r>
+        <w:t xml:space="preserve"> promoted piece, for example: if a pawn has 2 added levels and promotes to a queen, it’ll have 8 base levels + 2 added levels, making it level 10 queen.</w:t>
+      </w:r>
+    </w:p>
+    <w:p>
+      <w:pPr>
+        <w:pStyle w:val="ListParagraph"/>
+        <w:numPr>
+          <w:ilvl w:val="0"/>
+          <w:numId w:val="1"/>
+        </w:numPr>
+      </w:pPr>
+      <w:r>
         <w:t xml:space="preserve">Same rules as </w:t>
       </w:r>
-      <w:proofErr w:type="gramStart"/>
-      <w:r>
-        <w:t>chess(</w:t>
-      </w:r>
-      <w:proofErr w:type="gramEnd"/>
+      <w:r>
+        <w:t>chess (</w:t>
+      </w:r>
       <w:r>
         <w:t>For reference check:</w:t>
       </w:r>
@@ -1531,7 +1786,7 @@
       <w:pPr>
         <w:pStyle w:val="Heading1"/>
       </w:pPr>
-      <w:bookmarkStart w:id="3" w:name="_Toc106202734"/>
+      <w:bookmarkStart w:id="3" w:name="_Toc106220806"/>
       <w:r>
         <w:lastRenderedPageBreak/>
         <w:t>Product Design</w:t>
@@ -1543,7 +1798,7 @@
       <w:pPr>
         <w:pStyle w:val="Heading2"/>
       </w:pPr>
-      <w:bookmarkStart w:id="4" w:name="_Toc106202735"/>
+      <w:bookmarkStart w:id="4" w:name="_Toc106220807"/>
       <w:r>
         <w:t>Player Experience and Game POV</w:t>
       </w:r>
@@ -1561,7 +1816,13 @@
         <w:t xml:space="preserve"> view of the board, the player doesn’t need to have experience playing chess as this game </w:t>
       </w:r>
       <w:r>
-        <w:t>has a learning curve so the player can get used to making tactics with the sacrifice of pieces. Overall, I want the player to have fun playing against an AI or against a friend, thinking of and sharing strategies.</w:t>
+        <w:t>has a</w:t>
+      </w:r>
+      <w:r>
+        <w:t>n easy</w:t>
+      </w:r>
+      <w:r>
+        <w:t xml:space="preserve"> learning curve so the player can get used to making tactics with the sacrifice of pieces. Overall, I want the player to have fun playing against an AI or against a friend, thinking of and sharing strategies.</w:t>
       </w:r>
     </w:p>
     <w:p/>
@@ -1569,7 +1830,7 @@
       <w:pPr>
         <w:pStyle w:val="Heading2"/>
       </w:pPr>
-      <w:bookmarkStart w:id="5" w:name="_Toc106202736"/>
+      <w:bookmarkStart w:id="5" w:name="_Toc106220808"/>
       <w:r>
         <w:t>Visual and Audio Style</w:t>
       </w:r>
@@ -1587,7 +1848,7 @@
       <w:pPr>
         <w:pStyle w:val="Heading3"/>
       </w:pPr>
-      <w:bookmarkStart w:id="6" w:name="_Toc106202737"/>
+      <w:bookmarkStart w:id="6" w:name="_Toc106220809"/>
       <w:r>
         <w:t>Audio</w:t>
       </w:r>
@@ -1659,7 +1920,7 @@
       <w:pPr>
         <w:pStyle w:val="Heading3"/>
       </w:pPr>
-      <w:bookmarkStart w:id="7" w:name="_Toc106202738"/>
+      <w:bookmarkStart w:id="7" w:name="_Toc106220810"/>
       <w:r>
         <w:lastRenderedPageBreak/>
         <w:t>Concept Art</w:t>
@@ -1867,6 +2128,9 @@
             <w:r>
               <w:t>Level</w:t>
             </w:r>
+            <w:r>
+              <w:t>/Condition</w:t>
+            </w:r>
           </w:p>
         </w:tc>
         <w:tc>
@@ -3302,6 +3566,132 @@
           </w:p>
         </w:tc>
       </w:tr>
+      <w:tr>
+        <w:trPr>
+          <w:jc w:val="center"/>
+        </w:trPr>
+        <w:tc>
+          <w:tcPr>
+            <w:tcW w:w="2376" w:type="dxa"/>
+            <w:vAlign w:val="center"/>
+          </w:tcPr>
+          <w:p>
+            <w:pPr>
+              <w:jc w:val="center"/>
+            </w:pPr>
+          </w:p>
+        </w:tc>
+        <w:tc>
+          <w:tcPr>
+            <w:tcW w:w="2184" w:type="dxa"/>
+            <w:vAlign w:val="center"/>
+          </w:tcPr>
+          <w:p>
+            <w:pPr>
+              <w:jc w:val="center"/>
+            </w:pPr>
+            <w:r>
+              <w:t>If 3 or more pieces have transformed</w:t>
+            </w:r>
+          </w:p>
+        </w:tc>
+        <w:tc>
+          <w:tcPr>
+            <w:tcW w:w="2414" w:type="dxa"/>
+            <w:vAlign w:val="center"/>
+          </w:tcPr>
+          <w:p>
+            <w:pPr>
+              <w:jc w:val="center"/>
+            </w:pPr>
+            <w:r>
+              <w:drawing>
+                <wp:inline distT="0" distB="0" distL="0" distR="0" wp14:anchorId="4D3431B8" wp14:editId="66644F1C">
+                  <wp:extent cx="457200" cy="457200"/>
+                  <wp:effectExtent l="0" t="0" r="0" b="0"/>
+                  <wp:docPr id="200" name="Picture 200"/>
+                  <wp:cNvGraphicFramePr>
+                    <a:graphicFrameLocks xmlns:a="http://schemas.openxmlformats.org/drawingml/2006/main" noChangeAspect="1"/>
+                  </wp:cNvGraphicFramePr>
+                  <a:graphic xmlns:a="http://schemas.openxmlformats.org/drawingml/2006/main">
+                    <a:graphicData uri="http://schemas.openxmlformats.org/drawingml/2006/picture">
+                      <pic:pic xmlns:pic="http://schemas.openxmlformats.org/drawingml/2006/picture">
+                        <pic:nvPicPr>
+                          <pic:cNvPr id="1" name=""/>
+                          <pic:cNvPicPr/>
+                        </pic:nvPicPr>
+                        <pic:blipFill>
+                          <a:blip r:embed="rId34"/>
+                          <a:stretch>
+                            <a:fillRect/>
+                          </a:stretch>
+                        </pic:blipFill>
+                        <pic:spPr>
+                          <a:xfrm>
+                            <a:off x="0" y="0"/>
+                            <a:ext cx="457200" cy="457200"/>
+                          </a:xfrm>
+                          <a:prstGeom prst="rect">
+                            <a:avLst/>
+                          </a:prstGeom>
+                        </pic:spPr>
+                      </pic:pic>
+                    </a:graphicData>
+                  </a:graphic>
+                </wp:inline>
+              </w:drawing>
+            </w:r>
+          </w:p>
+        </w:tc>
+        <w:tc>
+          <w:tcPr>
+            <w:tcW w:w="2376" w:type="dxa"/>
+            <w:vAlign w:val="center"/>
+          </w:tcPr>
+          <w:p>
+            <w:pPr>
+              <w:jc w:val="center"/>
+            </w:pPr>
+            <w:r>
+              <w:drawing>
+                <wp:inline distT="0" distB="0" distL="0" distR="0" wp14:anchorId="5A5E6DA9" wp14:editId="73A1D717">
+                  <wp:extent cx="457200" cy="457200"/>
+                  <wp:effectExtent l="0" t="0" r="0" b="0"/>
+                  <wp:docPr id="201" name="Picture 201"/>
+                  <wp:cNvGraphicFramePr>
+                    <a:graphicFrameLocks xmlns:a="http://schemas.openxmlformats.org/drawingml/2006/main" noChangeAspect="1"/>
+                  </wp:cNvGraphicFramePr>
+                  <a:graphic xmlns:a="http://schemas.openxmlformats.org/drawingml/2006/main">
+                    <a:graphicData uri="http://schemas.openxmlformats.org/drawingml/2006/picture">
+                      <pic:pic xmlns:pic="http://schemas.openxmlformats.org/drawingml/2006/picture">
+                        <pic:nvPicPr>
+                          <pic:cNvPr id="1" name=""/>
+                          <pic:cNvPicPr/>
+                        </pic:nvPicPr>
+                        <pic:blipFill>
+                          <a:blip r:embed="rId35"/>
+                          <a:stretch>
+                            <a:fillRect/>
+                          </a:stretch>
+                        </pic:blipFill>
+                        <pic:spPr>
+                          <a:xfrm>
+                            <a:off x="0" y="0"/>
+                            <a:ext cx="457200" cy="457200"/>
+                          </a:xfrm>
+                          <a:prstGeom prst="rect">
+                            <a:avLst/>
+                          </a:prstGeom>
+                        </pic:spPr>
+                      </pic:pic>
+                    </a:graphicData>
+                  </a:graphic>
+                </wp:inline>
+              </w:drawing>
+            </w:r>
+          </w:p>
+        </w:tc>
+      </w:tr>
     </w:tbl>
     <w:p>
       <w:pPr>
@@ -3324,7 +3714,7 @@
       <w:pPr>
         <w:pStyle w:val="Heading2"/>
       </w:pPr>
-      <w:bookmarkStart w:id="8" w:name="_Toc106202739"/>
+      <w:bookmarkStart w:id="8" w:name="_Toc106220811"/>
       <w:r>
         <w:lastRenderedPageBreak/>
         <w:t>Platform(s), Technology, and Scope</w:t>
@@ -3361,9 +3751,197 @@
         <w:t>The main scope will be to implement the core mechanics of a normal chess game and then adding the sacrificial piece functionality and the animations. If there’s time left after programming and testing, some new features may be added.</w:t>
       </w:r>
     </w:p>
+    <w:p>
+      <w:r>
+        <w:br w:type="page"/>
+      </w:r>
+    </w:p>
+    <w:p>
+      <w:pPr>
+        <w:pStyle w:val="Heading2"/>
+      </w:pPr>
+      <w:bookmarkStart w:id="9" w:name="_Toc106220812"/>
+      <w:r>
+        <w:lastRenderedPageBreak/>
+        <w:t>Localization</w:t>
+      </w:r>
+      <w:bookmarkEnd w:id="9"/>
+    </w:p>
+    <w:p/>
+    <w:p>
+      <w:r>
+        <w:t>For now, the game will be fully in English. In the future if this project continues it’ll be localized to Portuguese (PT-PT) and other languages.</w:t>
+      </w:r>
+    </w:p>
+    <w:p/>
+    <w:p>
+      <w:pPr>
+        <w:pStyle w:val="Heading2"/>
+      </w:pPr>
+      <w:r>
+        <w:t>Controls</w:t>
+      </w:r>
+    </w:p>
+    <w:p/>
+    <w:p>
+      <w:r>
+        <w:t>For the game jam release, controls will depend just on mouse clicks. If this project continues, keyboard and gamepad integration will be added</w:t>
+      </w:r>
+      <w:r>
+        <w:t>.</w:t>
+      </w:r>
+    </w:p>
+    <w:p>
+      <w:r>
+        <w:br w:type="page"/>
+      </w:r>
+    </w:p>
+    <w:p>
+      <w:pPr>
+        <w:pStyle w:val="Heading2"/>
+      </w:pPr>
+      <w:bookmarkStart w:id="10" w:name="_Toc106220813"/>
+      <w:r>
+        <w:lastRenderedPageBreak/>
+        <w:t>Similar Games</w:t>
+      </w:r>
+      <w:bookmarkEnd w:id="10"/>
+    </w:p>
+    <w:p/>
+    <w:p>
+      <w:pPr>
+        <w:pStyle w:val="Heading3"/>
+      </w:pPr>
+      <w:bookmarkStart w:id="11" w:name="_Toc106220814"/>
+      <w:r>
+        <w:t>Shotgun King The Final Checkmate</w:t>
+      </w:r>
+      <w:bookmarkEnd w:id="11"/>
+    </w:p>
+    <w:p>
+      <w:pPr>
+        <w:rPr>
+          <w:b/>
+          <w:bCs/>
+        </w:rPr>
+      </w:pPr>
+    </w:p>
+    <w:p>
+      <w:pPr>
+        <w:rPr>
+          <w:b/>
+          <w:bCs/>
+        </w:rPr>
+      </w:pPr>
+      <w:r>
+        <w:rPr>
+          <w:b/>
+          <w:bCs/>
+        </w:rPr>
+        <w:t xml:space="preserve">Release date: </w:t>
+      </w:r>
+      <w:r>
+        <w:t>12</w:t>
+      </w:r>
+      <w:r>
+        <w:rPr>
+          <w:vertAlign w:val="superscript"/>
+        </w:rPr>
+        <w:t>th</w:t>
+      </w:r>
+      <w:r>
+        <w:t xml:space="preserve"> May 2022</w:t>
+      </w:r>
+    </w:p>
+    <w:p>
+      <w:r>
+        <w:rPr>
+          <w:b/>
+          <w:bCs/>
+        </w:rPr>
+        <w:t xml:space="preserve">Genres: </w:t>
+      </w:r>
+      <w:r>
+        <w:t>Turn-based strategy, strategy, action roguelike</w:t>
+      </w:r>
+    </w:p>
+    <w:p>
+      <w:r>
+        <w:rPr>
+          <w:b/>
+          <w:bCs/>
+        </w:rPr>
+        <w:t xml:space="preserve">Price: </w:t>
+      </w:r>
+      <w:r>
+        <w:t>5.99€ / 5.99$</w:t>
+      </w:r>
+    </w:p>
+    <w:p/>
+    <w:p>
+      <w:pPr>
+        <w:rPr>
+          <w:b/>
+          <w:bCs/>
+        </w:rPr>
+      </w:pPr>
+      <w:r>
+        <w:rPr>
+          <w:noProof/>
+        </w:rPr>
+        <w:drawing>
+          <wp:inline distT="0" distB="0" distL="0" distR="0" wp14:anchorId="16233D7B" wp14:editId="491346D6">
+            <wp:extent cx="5704840" cy="3220720"/>
+            <wp:effectExtent l="0" t="0" r="0" b="0"/>
+            <wp:docPr id="199" name="Picture 199"/>
+            <wp:cNvGraphicFramePr>
+              <a:graphicFrameLocks xmlns:a="http://schemas.openxmlformats.org/drawingml/2006/main" noChangeAspect="1"/>
+            </wp:cNvGraphicFramePr>
+            <a:graphic xmlns:a="http://schemas.openxmlformats.org/drawingml/2006/main">
+              <a:graphicData uri="http://schemas.openxmlformats.org/drawingml/2006/picture">
+                <pic:pic xmlns:pic="http://schemas.openxmlformats.org/drawingml/2006/picture">
+                  <pic:nvPicPr>
+                    <pic:cNvPr id="0" name="Picture 5"/>
+                    <pic:cNvPicPr>
+                      <a:picLocks noChangeAspect="1" noChangeArrowheads="1"/>
+                    </pic:cNvPicPr>
+                  </pic:nvPicPr>
+                  <pic:blipFill>
+                    <a:blip r:embed="rId36">
+                      <a:extLst>
+                        <a:ext uri="{28A0092B-C50C-407E-A947-70E740481C1C}">
+                          <a14:useLocalDpi xmlns:a14="http://schemas.microsoft.com/office/drawing/2010/main" val="0"/>
+                        </a:ext>
+                      </a:extLst>
+                    </a:blip>
+                    <a:srcRect/>
+                    <a:stretch>
+                      <a:fillRect/>
+                    </a:stretch>
+                  </pic:blipFill>
+                  <pic:spPr bwMode="auto">
+                    <a:xfrm>
+                      <a:off x="0" y="0"/>
+                      <a:ext cx="5704840" cy="3220720"/>
+                    </a:xfrm>
+                    <a:prstGeom prst="rect">
+                      <a:avLst/>
+                    </a:prstGeom>
+                    <a:noFill/>
+                    <a:ln>
+                      <a:noFill/>
+                    </a:ln>
+                  </pic:spPr>
+                </pic:pic>
+              </a:graphicData>
+            </a:graphic>
+          </wp:inline>
+        </w:drawing>
+      </w:r>
+    </w:p>
     <w:sectPr>
-      <w:headerReference w:type="default" r:id="rId34"/>
-      <w:footerReference w:type="default" r:id="rId35"/>
+      <w:headerReference w:type="default" r:id="rId37"/>
+      <w:footerReference w:type="default" r:id="rId38"/>
       <w:pgSz w:w="12240" w:h="15840"/>
       <w:pgMar w:top="1440" w:right="1440" w:bottom="1440" w:left="1440" w:header="720" w:footer="720" w:gutter="0"/>
       <w:pgNumType w:start="0"/>
@@ -4802,8 +5380,8 @@
   </w:compat>
   <w:rsids>
     <w:rsidRoot w:val="007E6AC8"/>
-    <w:rsid w:val="006A59A4"/>
     <w:rsid w:val="007E6AC8"/>
+    <w:rsid w:val="00C97252"/>
   </w:rsids>
   <m:mathPr>
     <m:mathFont m:val="Cambria Math"/>

</xml_diff>

<commit_message>
More changes to piece behavior
</commit_message>
<xml_diff>
--- a/Documentation/GDD.docx
+++ b/Documentation/GDD.docx
@@ -10,6 +10,7 @@
           <w:docPartUnique/>
         </w:docPartObj>
       </w:sdtPr>
+      <w:sdtEndPr/>
       <w:sdtContent>
         <w:p>
           <w:r>
@@ -132,6 +133,7 @@
                                     <w:dataBinding w:prefixMappings="xmlns:ns0='http://purl.org/dc/elements/1.1/' xmlns:ns1='http://schemas.openxmlformats.org/package/2006/metadata/core-properties' " w:xpath="/ns1:coreProperties[1]/ns0:creator[1]" w:storeItemID="{6C3C8BC8-F283-45AE-878A-BAB7291924A1}"/>
                                     <w:text/>
                                   </w:sdtPr>
+                                  <w:sdtEndPr/>
                                   <w:sdtContent>
                                     <w:p>
                                       <w:pPr>
@@ -326,6 +328,7 @@
                               <w:dataBinding w:prefixMappings="xmlns:ns0='http://purl.org/dc/elements/1.1/' xmlns:ns1='http://schemas.openxmlformats.org/package/2006/metadata/core-properties' " w:xpath="/ns1:coreProperties[1]/ns0:creator[1]" w:storeItemID="{6C3C8BC8-F283-45AE-878A-BAB7291924A1}"/>
                               <w:text/>
                             </w:sdtPr>
+                            <w:sdtEndPr/>
                             <w:sdtContent>
                               <w:p>
                                 <w:pPr>
@@ -490,13 +493,7 @@
         <w:t>th</w:t>
       </w:r>
       <w:r>
-        <w:t xml:space="preserve"> Pirate Software Game Jam. For this game jam I decided to go for a chess game with a twist based on the theme – Sacrifice is strength</w:t>
-      </w:r>
-      <w:r>
-        <w:t xml:space="preserve"> –</w:t>
-      </w:r>
-      <w:r>
-        <w:t xml:space="preserve"> where you can make pieces stronger by sacrificing others of the same or lower level, changing appearance with each level up. The game’s palette only consists of black, white and purple in order to fit in with the Art Restriction – 2 Bit Colors.</w:t>
+        <w:t xml:space="preserve"> Pirate Software Game Jam. For this game jam I decided to go for a chess game with a twist based on the theme – Sacrifice is strength – where you can make pieces stronger by sacrificing others of the same or lower level, changing appearance with each level up. The game’s palette only consists of black, white and purple in order to fit in with the Art Restriction – 2 Bit Colors.</w:t>
       </w:r>
     </w:p>
     <w:p>
@@ -649,6 +646,12 @@
     </w:p>
     <w:sdt>
       <w:sdtPr>
+        <w:rPr>
+          <w:rFonts w:asciiTheme="minorHAnsi" w:eastAsiaTheme="minorHAnsi" w:hAnsiTheme="minorHAnsi" w:cstheme="minorBidi"/>
+          <w:color w:val="auto"/>
+          <w:sz w:val="22"/>
+          <w:szCs w:val="22"/>
+        </w:rPr>
         <w:id w:val="-2033021126"/>
         <w:docPartObj>
           <w:docPartGallery w:val="Table of Contents"/>
@@ -657,13 +660,9 @@
       </w:sdtPr>
       <w:sdtEndPr>
         <w:rPr>
-          <w:rFonts w:asciiTheme="minorHAnsi" w:eastAsiaTheme="minorHAnsi" w:hAnsiTheme="minorHAnsi" w:cstheme="minorBidi"/>
           <w:b/>
           <w:bCs/>
           <w:noProof/>
-          <w:color w:val="auto"/>
-          <w:sz w:val="22"/>
-          <w:szCs w:val="22"/>
         </w:rPr>
       </w:sdtEndPr>
       <w:sdtContent>
@@ -1065,21 +1064,7 @@
                 <w:rStyle w:val="Hyperlink"/>
                 <w:noProof/>
               </w:rPr>
-              <w:t>Visua</w:t>
-            </w:r>
-            <w:r>
-              <w:rPr>
-                <w:rStyle w:val="Hyperlink"/>
-                <w:noProof/>
-              </w:rPr>
-              <w:t>l</w:t>
-            </w:r>
-            <w:r>
-              <w:rPr>
-                <w:rStyle w:val="Hyperlink"/>
-                <w:noProof/>
-              </w:rPr>
-              <w:t xml:space="preserve"> and Audio Style</w:t>
+              <w:t>Visual and Audio Style</w:t>
             </w:r>
             <w:r>
               <w:rPr>
@@ -1694,19 +1679,10 @@
         <w:t>piece</w:t>
       </w:r>
       <w:r>
-        <w:t xml:space="preserve"> the experience will apply as (sacrificed level/</w:t>
-      </w:r>
-      <w:r>
-        <w:t>chosen level), example: If at start you sacrifice a pawn to the queen, the queen will gain 1/8</w:t>
-      </w:r>
-      <w:r>
-        <w:rPr>
-          <w:vertAlign w:val="superscript"/>
-        </w:rPr>
-        <w:t>th</w:t>
-      </w:r>
-      <w:r>
-        <w:t xml:space="preserve"> of a level</w:t>
+        <w:t xml:space="preserve"> </w:t>
+      </w:r>
+      <w:r>
+        <w:t>the levels of the sacrificed piece will be added to the chosen piece</w:t>
       </w:r>
       <w:r>
         <w:t>;</w:t>
@@ -2093,10 +2069,11 @@
         <w:tblLook w:val="04A0" w:firstRow="1" w:lastRow="0" w:firstColumn="1" w:lastColumn="0" w:noHBand="0" w:noVBand="1"/>
       </w:tblPr>
       <w:tblGrid>
-        <w:gridCol w:w="2376"/>
-        <w:gridCol w:w="2184"/>
-        <w:gridCol w:w="2414"/>
-        <w:gridCol w:w="2376"/>
+        <w:gridCol w:w="1859"/>
+        <w:gridCol w:w="2002"/>
+        <w:gridCol w:w="1929"/>
+        <w:gridCol w:w="1898"/>
+        <w:gridCol w:w="1662"/>
       </w:tblGrid>
       <w:tr>
         <w:trPr>
@@ -2104,7 +2081,7 @@
         </w:trPr>
         <w:tc>
           <w:tcPr>
-            <w:tcW w:w="2376" w:type="dxa"/>
+            <w:tcW w:w="1859" w:type="dxa"/>
             <w:vAlign w:val="center"/>
           </w:tcPr>
           <w:p>
@@ -2118,7 +2095,7 @@
         </w:tc>
         <w:tc>
           <w:tcPr>
-            <w:tcW w:w="2184" w:type="dxa"/>
+            <w:tcW w:w="2002" w:type="dxa"/>
             <w:vAlign w:val="center"/>
           </w:tcPr>
           <w:p>
@@ -2126,16 +2103,13 @@
               <w:jc w:val="center"/>
             </w:pPr>
             <w:r>
-              <w:t>Level</w:t>
-            </w:r>
-            <w:r>
-              <w:t>/Condition</w:t>
-            </w:r>
-          </w:p>
-        </w:tc>
-        <w:tc>
-          <w:tcPr>
-            <w:tcW w:w="2414" w:type="dxa"/>
+              <w:t>Level/Condition</w:t>
+            </w:r>
+          </w:p>
+        </w:tc>
+        <w:tc>
+          <w:tcPr>
+            <w:tcW w:w="1929" w:type="dxa"/>
             <w:vAlign w:val="center"/>
           </w:tcPr>
           <w:p>
@@ -2149,7 +2123,7 @@
         </w:tc>
         <w:tc>
           <w:tcPr>
-            <w:tcW w:w="2376" w:type="dxa"/>
+            <w:tcW w:w="1898" w:type="dxa"/>
             <w:vAlign w:val="center"/>
           </w:tcPr>
           <w:p>
@@ -2158,6 +2132,19 @@
             </w:pPr>
             <w:r>
               <w:t>Black Design</w:t>
+            </w:r>
+          </w:p>
+        </w:tc>
+        <w:tc>
+          <w:tcPr>
+            <w:tcW w:w="1662" w:type="dxa"/>
+          </w:tcPr>
+          <w:p>
+            <w:pPr>
+              <w:jc w:val="center"/>
+            </w:pPr>
+            <w:r>
+              <w:t>Evolved Bonus</w:t>
             </w:r>
           </w:p>
         </w:tc>
@@ -2168,7 +2155,7 @@
         </w:trPr>
         <w:tc>
           <w:tcPr>
-            <w:tcW w:w="2376" w:type="dxa"/>
+            <w:tcW w:w="1859" w:type="dxa"/>
             <w:vAlign w:val="center"/>
           </w:tcPr>
           <w:p>
@@ -2182,7 +2169,7 @@
         </w:tc>
         <w:tc>
           <w:tcPr>
-            <w:tcW w:w="2184" w:type="dxa"/>
+            <w:tcW w:w="2002" w:type="dxa"/>
             <w:vAlign w:val="center"/>
           </w:tcPr>
           <w:p>
@@ -2196,7 +2183,7 @@
         </w:tc>
         <w:tc>
           <w:tcPr>
-            <w:tcW w:w="2414" w:type="dxa"/>
+            <w:tcW w:w="1929" w:type="dxa"/>
             <w:vAlign w:val="center"/>
           </w:tcPr>
           <w:p>
@@ -2204,6 +2191,9 @@
               <w:jc w:val="center"/>
             </w:pPr>
             <w:r>
+              <w:rPr>
+                <w:noProof/>
+              </w:rPr>
               <w:drawing>
                 <wp:inline distT="0" distB="0" distL="0" distR="0" wp14:anchorId="799249D7" wp14:editId="7C27AEFE">
                   <wp:extent cx="457200" cy="457200"/>
@@ -2244,7 +2234,7 @@
         </w:tc>
         <w:tc>
           <w:tcPr>
-            <w:tcW w:w="2376" w:type="dxa"/>
+            <w:tcW w:w="1898" w:type="dxa"/>
             <w:vAlign w:val="center"/>
           </w:tcPr>
           <w:p>
@@ -2252,6 +2242,9 @@
               <w:jc w:val="center"/>
             </w:pPr>
             <w:r>
+              <w:rPr>
+                <w:noProof/>
+              </w:rPr>
               <w:drawing>
                 <wp:inline distT="0" distB="0" distL="0" distR="0" wp14:anchorId="243283E6" wp14:editId="40FADB5B">
                   <wp:extent cx="457200" cy="457200"/>
@@ -2290,6 +2283,19 @@
             </w:r>
           </w:p>
         </w:tc>
+        <w:tc>
+          <w:tcPr>
+            <w:tcW w:w="1662" w:type="dxa"/>
+          </w:tcPr>
+          <w:p>
+            <w:pPr>
+              <w:jc w:val="center"/>
+              <w:rPr>
+                <w:noProof/>
+              </w:rPr>
+            </w:pPr>
+          </w:p>
+        </w:tc>
       </w:tr>
       <w:tr>
         <w:trPr>
@@ -2297,7 +2303,7 @@
         </w:trPr>
         <w:tc>
           <w:tcPr>
-            <w:tcW w:w="2376" w:type="dxa"/>
+            <w:tcW w:w="1859" w:type="dxa"/>
             <w:vAlign w:val="center"/>
           </w:tcPr>
           <w:p>
@@ -2308,7 +2314,7 @@
         </w:tc>
         <w:tc>
           <w:tcPr>
-            <w:tcW w:w="2184" w:type="dxa"/>
+            <w:tcW w:w="2002" w:type="dxa"/>
             <w:vAlign w:val="center"/>
           </w:tcPr>
           <w:p>
@@ -2322,7 +2328,7 @@
         </w:tc>
         <w:tc>
           <w:tcPr>
-            <w:tcW w:w="2414" w:type="dxa"/>
+            <w:tcW w:w="1929" w:type="dxa"/>
             <w:vAlign w:val="center"/>
           </w:tcPr>
           <w:p>
@@ -2330,6 +2336,9 @@
               <w:jc w:val="center"/>
             </w:pPr>
             <w:r>
+              <w:rPr>
+                <w:noProof/>
+              </w:rPr>
               <w:drawing>
                 <wp:inline distT="0" distB="0" distL="0" distR="0" wp14:anchorId="7D7CFB32" wp14:editId="3EBDAFD7">
                   <wp:extent cx="457200" cy="457200"/>
@@ -2370,7 +2379,7 @@
         </w:tc>
         <w:tc>
           <w:tcPr>
-            <w:tcW w:w="2376" w:type="dxa"/>
+            <w:tcW w:w="1898" w:type="dxa"/>
             <w:vAlign w:val="center"/>
           </w:tcPr>
           <w:p>
@@ -2378,6 +2387,9 @@
               <w:jc w:val="center"/>
             </w:pPr>
             <w:r>
+              <w:rPr>
+                <w:noProof/>
+              </w:rPr>
               <w:drawing>
                 <wp:inline distT="0" distB="0" distL="0" distR="0" wp14:anchorId="24895871" wp14:editId="4412A58B">
                   <wp:extent cx="457200" cy="457200"/>
@@ -2416,6 +2428,25 @@
             </w:r>
           </w:p>
         </w:tc>
+        <w:tc>
+          <w:tcPr>
+            <w:tcW w:w="1662" w:type="dxa"/>
+          </w:tcPr>
+          <w:p>
+            <w:pPr>
+              <w:jc w:val="center"/>
+              <w:rPr>
+                <w:noProof/>
+              </w:rPr>
+            </w:pPr>
+            <w:r>
+              <w:rPr>
+                <w:noProof/>
+              </w:rPr>
+              <w:t>Can move back</w:t>
+            </w:r>
+          </w:p>
+        </w:tc>
       </w:tr>
       <w:tr>
         <w:trPr>
@@ -2423,7 +2454,7 @@
         </w:trPr>
         <w:tc>
           <w:tcPr>
-            <w:tcW w:w="2376" w:type="dxa"/>
+            <w:tcW w:w="1859" w:type="dxa"/>
             <w:vAlign w:val="center"/>
           </w:tcPr>
           <w:p>
@@ -2437,7 +2468,7 @@
         </w:tc>
         <w:tc>
           <w:tcPr>
-            <w:tcW w:w="2184" w:type="dxa"/>
+            <w:tcW w:w="2002" w:type="dxa"/>
             <w:vAlign w:val="center"/>
           </w:tcPr>
           <w:p>
@@ -2451,7 +2482,7 @@
         </w:tc>
         <w:tc>
           <w:tcPr>
-            <w:tcW w:w="2414" w:type="dxa"/>
+            <w:tcW w:w="1929" w:type="dxa"/>
             <w:vAlign w:val="center"/>
           </w:tcPr>
           <w:p>
@@ -2459,6 +2490,9 @@
               <w:jc w:val="center"/>
             </w:pPr>
             <w:r>
+              <w:rPr>
+                <w:noProof/>
+              </w:rPr>
               <w:drawing>
                 <wp:inline distT="0" distB="0" distL="0" distR="0" wp14:anchorId="675680A5" wp14:editId="7C921952">
                   <wp:extent cx="457200" cy="447675"/>
@@ -2499,7 +2533,7 @@
         </w:tc>
         <w:tc>
           <w:tcPr>
-            <w:tcW w:w="2376" w:type="dxa"/>
+            <w:tcW w:w="1898" w:type="dxa"/>
             <w:vAlign w:val="center"/>
           </w:tcPr>
           <w:p>
@@ -2507,6 +2541,9 @@
               <w:jc w:val="center"/>
             </w:pPr>
             <w:r>
+              <w:rPr>
+                <w:noProof/>
+              </w:rPr>
               <w:drawing>
                 <wp:inline distT="0" distB="0" distL="0" distR="0" wp14:anchorId="30B0822D" wp14:editId="7E7EB689">
                   <wp:extent cx="457200" cy="457200"/>
@@ -2545,6 +2582,19 @@
             </w:r>
           </w:p>
         </w:tc>
+        <w:tc>
+          <w:tcPr>
+            <w:tcW w:w="1662" w:type="dxa"/>
+          </w:tcPr>
+          <w:p>
+            <w:pPr>
+              <w:jc w:val="center"/>
+              <w:rPr>
+                <w:noProof/>
+              </w:rPr>
+            </w:pPr>
+          </w:p>
+        </w:tc>
       </w:tr>
       <w:tr>
         <w:trPr>
@@ -2552,7 +2602,7 @@
         </w:trPr>
         <w:tc>
           <w:tcPr>
-            <w:tcW w:w="2376" w:type="dxa"/>
+            <w:tcW w:w="1859" w:type="dxa"/>
             <w:vAlign w:val="center"/>
           </w:tcPr>
           <w:p>
@@ -2563,7 +2613,7 @@
         </w:tc>
         <w:tc>
           <w:tcPr>
-            <w:tcW w:w="2184" w:type="dxa"/>
+            <w:tcW w:w="2002" w:type="dxa"/>
             <w:vAlign w:val="center"/>
           </w:tcPr>
           <w:p>
@@ -2577,7 +2627,7 @@
         </w:tc>
         <w:tc>
           <w:tcPr>
-            <w:tcW w:w="2414" w:type="dxa"/>
+            <w:tcW w:w="1929" w:type="dxa"/>
             <w:vAlign w:val="center"/>
           </w:tcPr>
           <w:p>
@@ -2585,6 +2635,9 @@
               <w:jc w:val="center"/>
             </w:pPr>
             <w:r>
+              <w:rPr>
+                <w:noProof/>
+              </w:rPr>
               <w:drawing>
                 <wp:inline distT="0" distB="0" distL="0" distR="0" wp14:anchorId="330DC5F6" wp14:editId="32703507">
                   <wp:extent cx="457200" cy="457200"/>
@@ -2625,7 +2678,7 @@
         </w:tc>
         <w:tc>
           <w:tcPr>
-            <w:tcW w:w="2376" w:type="dxa"/>
+            <w:tcW w:w="1898" w:type="dxa"/>
             <w:vAlign w:val="center"/>
           </w:tcPr>
           <w:p>
@@ -2633,6 +2686,9 @@
               <w:jc w:val="center"/>
             </w:pPr>
             <w:r>
+              <w:rPr>
+                <w:noProof/>
+              </w:rPr>
               <w:drawing>
                 <wp:inline distT="0" distB="0" distL="0" distR="0" wp14:anchorId="7F66CFAE" wp14:editId="263A3A5A">
                   <wp:extent cx="457200" cy="457200"/>
@@ -2671,6 +2727,25 @@
             </w:r>
           </w:p>
         </w:tc>
+        <w:tc>
+          <w:tcPr>
+            <w:tcW w:w="1662" w:type="dxa"/>
+          </w:tcPr>
+          <w:p>
+            <w:pPr>
+              <w:jc w:val="center"/>
+              <w:rPr>
+                <w:noProof/>
+              </w:rPr>
+            </w:pPr>
+            <w:r>
+              <w:rPr>
+                <w:noProof/>
+              </w:rPr>
+              <w:t>Can move over pieces of same color</w:t>
+            </w:r>
+          </w:p>
+        </w:tc>
       </w:tr>
       <w:tr>
         <w:trPr>
@@ -2678,7 +2753,7 @@
         </w:trPr>
         <w:tc>
           <w:tcPr>
-            <w:tcW w:w="2376" w:type="dxa"/>
+            <w:tcW w:w="1859" w:type="dxa"/>
             <w:vAlign w:val="center"/>
           </w:tcPr>
           <w:p>
@@ -2692,7 +2767,7 @@
         </w:tc>
         <w:tc>
           <w:tcPr>
-            <w:tcW w:w="2184" w:type="dxa"/>
+            <w:tcW w:w="2002" w:type="dxa"/>
             <w:vAlign w:val="center"/>
           </w:tcPr>
           <w:p>
@@ -2706,7 +2781,7 @@
         </w:tc>
         <w:tc>
           <w:tcPr>
-            <w:tcW w:w="2414" w:type="dxa"/>
+            <w:tcW w:w="1929" w:type="dxa"/>
             <w:vAlign w:val="center"/>
           </w:tcPr>
           <w:p>
@@ -2714,6 +2789,9 @@
               <w:jc w:val="center"/>
             </w:pPr>
             <w:r>
+              <w:rPr>
+                <w:noProof/>
+              </w:rPr>
               <w:drawing>
                 <wp:inline distT="0" distB="0" distL="0" distR="0" wp14:anchorId="734E27A5" wp14:editId="1853EA17">
                   <wp:extent cx="457200" cy="457200"/>
@@ -2754,7 +2832,7 @@
         </w:tc>
         <w:tc>
           <w:tcPr>
-            <w:tcW w:w="2376" w:type="dxa"/>
+            <w:tcW w:w="1898" w:type="dxa"/>
             <w:vAlign w:val="center"/>
           </w:tcPr>
           <w:p>
@@ -2762,6 +2840,9 @@
               <w:jc w:val="center"/>
             </w:pPr>
             <w:r>
+              <w:rPr>
+                <w:noProof/>
+              </w:rPr>
               <w:drawing>
                 <wp:inline distT="0" distB="0" distL="0" distR="0" wp14:anchorId="3D02F95E" wp14:editId="3625679C">
                   <wp:extent cx="457200" cy="457200"/>
@@ -2800,6 +2881,19 @@
             </w:r>
           </w:p>
         </w:tc>
+        <w:tc>
+          <w:tcPr>
+            <w:tcW w:w="1662" w:type="dxa"/>
+          </w:tcPr>
+          <w:p>
+            <w:pPr>
+              <w:jc w:val="center"/>
+              <w:rPr>
+                <w:noProof/>
+              </w:rPr>
+            </w:pPr>
+          </w:p>
+        </w:tc>
       </w:tr>
       <w:tr>
         <w:trPr>
@@ -2807,7 +2901,7 @@
         </w:trPr>
         <w:tc>
           <w:tcPr>
-            <w:tcW w:w="2376" w:type="dxa"/>
+            <w:tcW w:w="1859" w:type="dxa"/>
             <w:vAlign w:val="center"/>
           </w:tcPr>
           <w:p>
@@ -2818,7 +2912,7 @@
         </w:tc>
         <w:tc>
           <w:tcPr>
-            <w:tcW w:w="2184" w:type="dxa"/>
+            <w:tcW w:w="2002" w:type="dxa"/>
             <w:vAlign w:val="center"/>
           </w:tcPr>
           <w:p>
@@ -2832,7 +2926,7 @@
         </w:tc>
         <w:tc>
           <w:tcPr>
-            <w:tcW w:w="2414" w:type="dxa"/>
+            <w:tcW w:w="1929" w:type="dxa"/>
             <w:vAlign w:val="center"/>
           </w:tcPr>
           <w:p>
@@ -2840,6 +2934,9 @@
               <w:jc w:val="center"/>
             </w:pPr>
             <w:r>
+              <w:rPr>
+                <w:noProof/>
+              </w:rPr>
               <w:drawing>
                 <wp:inline distT="0" distB="0" distL="0" distR="0" wp14:anchorId="15A1CD72" wp14:editId="7B5350B9">
                   <wp:extent cx="457200" cy="457200"/>
@@ -2880,7 +2977,7 @@
         </w:tc>
         <w:tc>
           <w:tcPr>
-            <w:tcW w:w="2376" w:type="dxa"/>
+            <w:tcW w:w="1898" w:type="dxa"/>
             <w:vAlign w:val="center"/>
           </w:tcPr>
           <w:p>
@@ -2888,6 +2985,9 @@
               <w:jc w:val="center"/>
             </w:pPr>
             <w:r>
+              <w:rPr>
+                <w:noProof/>
+              </w:rPr>
               <w:drawing>
                 <wp:inline distT="0" distB="0" distL="0" distR="0" wp14:anchorId="05F0B95D" wp14:editId="7F03D32A">
                   <wp:extent cx="457200" cy="466725"/>
@@ -2926,6 +3026,37 @@
             </w:r>
           </w:p>
         </w:tc>
+        <w:tc>
+          <w:tcPr>
+            <w:tcW w:w="1662" w:type="dxa"/>
+          </w:tcPr>
+          <w:p>
+            <w:pPr>
+              <w:jc w:val="center"/>
+              <w:rPr>
+                <w:noProof/>
+              </w:rPr>
+            </w:pPr>
+            <w:r>
+              <w:rPr>
+                <w:noProof/>
+              </w:rPr>
+              <w:t xml:space="preserve">Can move </w:t>
+            </w:r>
+            <w:r>
+              <w:rPr>
+                <w:noProof/>
+              </w:rPr>
+              <w:t>horizontally</w:t>
+            </w:r>
+            <w:r>
+              <w:rPr>
+                <w:noProof/>
+              </w:rPr>
+              <w:t xml:space="preserve"> 1 space</w:t>
+            </w:r>
+          </w:p>
+        </w:tc>
       </w:tr>
       <w:tr>
         <w:trPr>
@@ -2933,7 +3064,7 @@
         </w:trPr>
         <w:tc>
           <w:tcPr>
-            <w:tcW w:w="2376" w:type="dxa"/>
+            <w:tcW w:w="1859" w:type="dxa"/>
             <w:vAlign w:val="center"/>
           </w:tcPr>
           <w:p>
@@ -2947,7 +3078,7 @@
         </w:tc>
         <w:tc>
           <w:tcPr>
-            <w:tcW w:w="2184" w:type="dxa"/>
+            <w:tcW w:w="2002" w:type="dxa"/>
             <w:vAlign w:val="center"/>
           </w:tcPr>
           <w:p>
@@ -2961,7 +3092,7 @@
         </w:tc>
         <w:tc>
           <w:tcPr>
-            <w:tcW w:w="2414" w:type="dxa"/>
+            <w:tcW w:w="1929" w:type="dxa"/>
             <w:vAlign w:val="center"/>
           </w:tcPr>
           <w:p>
@@ -2969,6 +3100,9 @@
               <w:jc w:val="center"/>
             </w:pPr>
             <w:r>
+              <w:rPr>
+                <w:noProof/>
+              </w:rPr>
               <w:drawing>
                 <wp:inline distT="0" distB="0" distL="0" distR="0" wp14:anchorId="2DC651E6" wp14:editId="2C40B448">
                   <wp:extent cx="457200" cy="457200"/>
@@ -3009,7 +3143,7 @@
         </w:tc>
         <w:tc>
           <w:tcPr>
-            <w:tcW w:w="2376" w:type="dxa"/>
+            <w:tcW w:w="1898" w:type="dxa"/>
             <w:vAlign w:val="center"/>
           </w:tcPr>
           <w:p>
@@ -3017,6 +3151,9 @@
               <w:jc w:val="center"/>
             </w:pPr>
             <w:r>
+              <w:rPr>
+                <w:noProof/>
+              </w:rPr>
               <w:drawing>
                 <wp:inline distT="0" distB="0" distL="0" distR="0" wp14:anchorId="1C6D2A77" wp14:editId="2302D0DA">
                   <wp:extent cx="457200" cy="457200"/>
@@ -3055,6 +3192,19 @@
             </w:r>
           </w:p>
         </w:tc>
+        <w:tc>
+          <w:tcPr>
+            <w:tcW w:w="1662" w:type="dxa"/>
+          </w:tcPr>
+          <w:p>
+            <w:pPr>
+              <w:jc w:val="center"/>
+              <w:rPr>
+                <w:noProof/>
+              </w:rPr>
+            </w:pPr>
+          </w:p>
+        </w:tc>
       </w:tr>
       <w:tr>
         <w:trPr>
@@ -3062,7 +3212,7 @@
         </w:trPr>
         <w:tc>
           <w:tcPr>
-            <w:tcW w:w="2376" w:type="dxa"/>
+            <w:tcW w:w="1859" w:type="dxa"/>
             <w:vAlign w:val="center"/>
           </w:tcPr>
           <w:p>
@@ -3073,7 +3223,7 @@
         </w:tc>
         <w:tc>
           <w:tcPr>
-            <w:tcW w:w="2184" w:type="dxa"/>
+            <w:tcW w:w="2002" w:type="dxa"/>
             <w:vAlign w:val="center"/>
           </w:tcPr>
           <w:p>
@@ -3087,7 +3237,7 @@
         </w:tc>
         <w:tc>
           <w:tcPr>
-            <w:tcW w:w="2414" w:type="dxa"/>
+            <w:tcW w:w="1929" w:type="dxa"/>
             <w:vAlign w:val="center"/>
           </w:tcPr>
           <w:p>
@@ -3095,6 +3245,9 @@
               <w:jc w:val="center"/>
             </w:pPr>
             <w:r>
+              <w:rPr>
+                <w:noProof/>
+              </w:rPr>
               <w:drawing>
                 <wp:inline distT="0" distB="0" distL="0" distR="0" wp14:anchorId="0B3229CA" wp14:editId="1E79D445">
                   <wp:extent cx="457200" cy="457200"/>
@@ -3135,7 +3288,7 @@
         </w:tc>
         <w:tc>
           <w:tcPr>
-            <w:tcW w:w="2376" w:type="dxa"/>
+            <w:tcW w:w="1898" w:type="dxa"/>
             <w:vAlign w:val="center"/>
           </w:tcPr>
           <w:p>
@@ -3143,6 +3296,9 @@
               <w:jc w:val="center"/>
             </w:pPr>
             <w:r>
+              <w:rPr>
+                <w:noProof/>
+              </w:rPr>
               <w:drawing>
                 <wp:inline distT="0" distB="0" distL="0" distR="0" wp14:anchorId="57B5C49E" wp14:editId="7344BEFB">
                   <wp:extent cx="457200" cy="457200"/>
@@ -3181,6 +3337,25 @@
             </w:r>
           </w:p>
         </w:tc>
+        <w:tc>
+          <w:tcPr>
+            <w:tcW w:w="1662" w:type="dxa"/>
+          </w:tcPr>
+          <w:p>
+            <w:pPr>
+              <w:jc w:val="center"/>
+              <w:rPr>
+                <w:noProof/>
+              </w:rPr>
+            </w:pPr>
+            <w:r>
+              <w:rPr>
+                <w:noProof/>
+              </w:rPr>
+              <w:t>Can move vertically 1 space</w:t>
+            </w:r>
+          </w:p>
+        </w:tc>
       </w:tr>
       <w:tr>
         <w:trPr>
@@ -3188,7 +3363,7 @@
         </w:trPr>
         <w:tc>
           <w:tcPr>
-            <w:tcW w:w="2376" w:type="dxa"/>
+            <w:tcW w:w="1859" w:type="dxa"/>
             <w:vAlign w:val="center"/>
           </w:tcPr>
           <w:p>
@@ -3202,7 +3377,7 @@
         </w:tc>
         <w:tc>
           <w:tcPr>
-            <w:tcW w:w="2184" w:type="dxa"/>
+            <w:tcW w:w="2002" w:type="dxa"/>
             <w:vAlign w:val="center"/>
           </w:tcPr>
           <w:p>
@@ -3216,7 +3391,7 @@
         </w:tc>
         <w:tc>
           <w:tcPr>
-            <w:tcW w:w="2414" w:type="dxa"/>
+            <w:tcW w:w="1929" w:type="dxa"/>
             <w:vAlign w:val="center"/>
           </w:tcPr>
           <w:p>
@@ -3224,6 +3399,9 @@
               <w:jc w:val="center"/>
             </w:pPr>
             <w:r>
+              <w:rPr>
+                <w:noProof/>
+              </w:rPr>
               <w:drawing>
                 <wp:inline distT="0" distB="0" distL="0" distR="0" wp14:anchorId="0ACF5183" wp14:editId="4E76C4FD">
                   <wp:extent cx="457200" cy="457200"/>
@@ -3264,7 +3442,7 @@
         </w:tc>
         <w:tc>
           <w:tcPr>
-            <w:tcW w:w="2376" w:type="dxa"/>
+            <w:tcW w:w="1898" w:type="dxa"/>
             <w:vAlign w:val="center"/>
           </w:tcPr>
           <w:p>
@@ -3272,6 +3450,9 @@
               <w:jc w:val="center"/>
             </w:pPr>
             <w:r>
+              <w:rPr>
+                <w:noProof/>
+              </w:rPr>
               <w:drawing>
                 <wp:inline distT="0" distB="0" distL="0" distR="0" wp14:anchorId="0CC5426B" wp14:editId="0691CBEE">
                   <wp:extent cx="457200" cy="457200"/>
@@ -3310,6 +3491,19 @@
             </w:r>
           </w:p>
         </w:tc>
+        <w:tc>
+          <w:tcPr>
+            <w:tcW w:w="1662" w:type="dxa"/>
+          </w:tcPr>
+          <w:p>
+            <w:pPr>
+              <w:jc w:val="center"/>
+              <w:rPr>
+                <w:noProof/>
+              </w:rPr>
+            </w:pPr>
+          </w:p>
+        </w:tc>
       </w:tr>
       <w:tr>
         <w:trPr>
@@ -3317,7 +3511,7 @@
         </w:trPr>
         <w:tc>
           <w:tcPr>
-            <w:tcW w:w="2376" w:type="dxa"/>
+            <w:tcW w:w="1859" w:type="dxa"/>
             <w:vAlign w:val="center"/>
           </w:tcPr>
           <w:p>
@@ -3328,7 +3522,7 @@
         </w:tc>
         <w:tc>
           <w:tcPr>
-            <w:tcW w:w="2184" w:type="dxa"/>
+            <w:tcW w:w="2002" w:type="dxa"/>
             <w:vAlign w:val="center"/>
           </w:tcPr>
           <w:p>
@@ -3342,7 +3536,7 @@
         </w:tc>
         <w:tc>
           <w:tcPr>
-            <w:tcW w:w="2414" w:type="dxa"/>
+            <w:tcW w:w="1929" w:type="dxa"/>
             <w:vAlign w:val="center"/>
           </w:tcPr>
           <w:p>
@@ -3350,6 +3544,9 @@
               <w:jc w:val="center"/>
             </w:pPr>
             <w:r>
+              <w:rPr>
+                <w:noProof/>
+              </w:rPr>
               <w:drawing>
                 <wp:inline distT="0" distB="0" distL="0" distR="0" wp14:anchorId="7A1934B5" wp14:editId="3407FC77">
                   <wp:extent cx="466725" cy="457200"/>
@@ -3390,7 +3587,7 @@
         </w:tc>
         <w:tc>
           <w:tcPr>
-            <w:tcW w:w="2376" w:type="dxa"/>
+            <w:tcW w:w="1898" w:type="dxa"/>
             <w:vAlign w:val="center"/>
           </w:tcPr>
           <w:p>
@@ -3398,6 +3595,9 @@
               <w:jc w:val="center"/>
             </w:pPr>
             <w:r>
+              <w:rPr>
+                <w:noProof/>
+              </w:rPr>
               <w:drawing>
                 <wp:inline distT="0" distB="0" distL="0" distR="0" wp14:anchorId="0A6757B1" wp14:editId="399BE99B">
                   <wp:extent cx="457200" cy="457200"/>
@@ -3436,6 +3636,25 @@
             </w:r>
           </w:p>
         </w:tc>
+        <w:tc>
+          <w:tcPr>
+            <w:tcW w:w="1662" w:type="dxa"/>
+          </w:tcPr>
+          <w:p>
+            <w:pPr>
+              <w:jc w:val="center"/>
+              <w:rPr>
+                <w:noProof/>
+              </w:rPr>
+            </w:pPr>
+            <w:r>
+              <w:rPr>
+                <w:noProof/>
+              </w:rPr>
+              <w:t>Can move twice</w:t>
+            </w:r>
+          </w:p>
+        </w:tc>
       </w:tr>
       <w:tr>
         <w:trPr>
@@ -3443,7 +3662,7 @@
         </w:trPr>
         <w:tc>
           <w:tcPr>
-            <w:tcW w:w="2376" w:type="dxa"/>
+            <w:tcW w:w="1859" w:type="dxa"/>
             <w:vAlign w:val="center"/>
           </w:tcPr>
           <w:p>
@@ -3457,7 +3676,7 @@
         </w:tc>
         <w:tc>
           <w:tcPr>
-            <w:tcW w:w="2184" w:type="dxa"/>
+            <w:tcW w:w="2002" w:type="dxa"/>
             <w:vAlign w:val="center"/>
           </w:tcPr>
           <w:p>
@@ -3471,7 +3690,7 @@
         </w:tc>
         <w:tc>
           <w:tcPr>
-            <w:tcW w:w="2414" w:type="dxa"/>
+            <w:tcW w:w="1929" w:type="dxa"/>
             <w:vAlign w:val="center"/>
           </w:tcPr>
           <w:p>
@@ -3479,6 +3698,9 @@
               <w:jc w:val="center"/>
             </w:pPr>
             <w:r>
+              <w:rPr>
+                <w:noProof/>
+              </w:rPr>
               <w:drawing>
                 <wp:inline distT="0" distB="0" distL="0" distR="0" wp14:anchorId="37892B4F" wp14:editId="244F3564">
                   <wp:extent cx="457200" cy="457200"/>
@@ -3519,7 +3741,7 @@
         </w:tc>
         <w:tc>
           <w:tcPr>
-            <w:tcW w:w="2376" w:type="dxa"/>
+            <w:tcW w:w="1898" w:type="dxa"/>
             <w:vAlign w:val="center"/>
           </w:tcPr>
           <w:p>
@@ -3527,6 +3749,9 @@
               <w:jc w:val="center"/>
             </w:pPr>
             <w:r>
+              <w:rPr>
+                <w:noProof/>
+              </w:rPr>
               <w:drawing>
                 <wp:inline distT="0" distB="0" distL="0" distR="0" wp14:anchorId="63AF76C5" wp14:editId="5D6C541B">
                   <wp:extent cx="457200" cy="457200"/>
@@ -3565,6 +3790,19 @@
             </w:r>
           </w:p>
         </w:tc>
+        <w:tc>
+          <w:tcPr>
+            <w:tcW w:w="1662" w:type="dxa"/>
+          </w:tcPr>
+          <w:p>
+            <w:pPr>
+              <w:jc w:val="center"/>
+              <w:rPr>
+                <w:noProof/>
+              </w:rPr>
+            </w:pPr>
+          </w:p>
+        </w:tc>
       </w:tr>
       <w:tr>
         <w:trPr>
@@ -3572,7 +3810,7 @@
         </w:trPr>
         <w:tc>
           <w:tcPr>
-            <w:tcW w:w="2376" w:type="dxa"/>
+            <w:tcW w:w="1859" w:type="dxa"/>
             <w:vAlign w:val="center"/>
           </w:tcPr>
           <w:p>
@@ -3583,7 +3821,7 @@
         </w:tc>
         <w:tc>
           <w:tcPr>
-            <w:tcW w:w="2184" w:type="dxa"/>
+            <w:tcW w:w="2002" w:type="dxa"/>
             <w:vAlign w:val="center"/>
           </w:tcPr>
           <w:p>
@@ -3597,7 +3835,7 @@
         </w:tc>
         <w:tc>
           <w:tcPr>
-            <w:tcW w:w="2414" w:type="dxa"/>
+            <w:tcW w:w="1929" w:type="dxa"/>
             <w:vAlign w:val="center"/>
           </w:tcPr>
           <w:p>
@@ -3605,6 +3843,9 @@
               <w:jc w:val="center"/>
             </w:pPr>
             <w:r>
+              <w:rPr>
+                <w:noProof/>
+              </w:rPr>
               <w:drawing>
                 <wp:inline distT="0" distB="0" distL="0" distR="0" wp14:anchorId="4D3431B8" wp14:editId="66644F1C">
                   <wp:extent cx="457200" cy="457200"/>
@@ -3645,7 +3886,7 @@
         </w:tc>
         <w:tc>
           <w:tcPr>
-            <w:tcW w:w="2376" w:type="dxa"/>
+            <w:tcW w:w="1898" w:type="dxa"/>
             <w:vAlign w:val="center"/>
           </w:tcPr>
           <w:p>
@@ -3653,6 +3894,9 @@
               <w:jc w:val="center"/>
             </w:pPr>
             <w:r>
+              <w:rPr>
+                <w:noProof/>
+              </w:rPr>
               <w:drawing>
                 <wp:inline distT="0" distB="0" distL="0" distR="0" wp14:anchorId="5A5E6DA9" wp14:editId="73A1D717">
                   <wp:extent cx="457200" cy="457200"/>
@@ -3689,6 +3933,19 @@
                 </wp:inline>
               </w:drawing>
             </w:r>
+          </w:p>
+        </w:tc>
+        <w:tc>
+          <w:tcPr>
+            <w:tcW w:w="1662" w:type="dxa"/>
+          </w:tcPr>
+          <w:p>
+            <w:pPr>
+              <w:jc w:val="center"/>
+              <w:rPr>
+                <w:noProof/>
+              </w:rPr>
+            </w:pPr>
           </w:p>
         </w:tc>
       </w:tr>
@@ -4070,6 +4327,7 @@
           <w:dataBinding w:prefixMappings="xmlns:ns0='http://purl.org/dc/elements/1.1/' xmlns:ns1='http://schemas.openxmlformats.org/package/2006/metadata/core-properties' " w:xpath="/ns1:coreProperties[1]/ns0:creator[1]" w:storeItemID="{6C3C8BC8-F283-45AE-878A-BAB7291924A1}"/>
           <w:text/>
         </w:sdtPr>
+        <w:sdtEndPr/>
         <w:sdtContent>
           <w:tc>
             <w:tcPr>
@@ -4294,6 +4552,7 @@
                             <w:dataBinding w:prefixMappings="xmlns:ns0='http://purl.org/dc/elements/1.1/' xmlns:ns1='http://schemas.openxmlformats.org/package/2006/metadata/core-properties' " w:xpath="/ns1:coreProperties[1]/ns0:title[1]" w:storeItemID="{6C3C8BC8-F283-45AE-878A-BAB7291924A1}"/>
                             <w:text/>
                           </w:sdtPr>
+                          <w:sdtEndPr/>
                           <w:sdtContent>
                             <w:p>
                               <w:pPr>
@@ -4358,6 +4617,7 @@
                       <w:dataBinding w:prefixMappings="xmlns:ns0='http://purl.org/dc/elements/1.1/' xmlns:ns1='http://schemas.openxmlformats.org/package/2006/metadata/core-properties' " w:xpath="/ns1:coreProperties[1]/ns0:title[1]" w:storeItemID="{6C3C8BC8-F283-45AE-878A-BAB7291924A1}"/>
                       <w:text/>
                     </w:sdtPr>
+                    <w:sdtEndPr/>
                     <w:sdtContent>
                       <w:p>
                         <w:pPr>
@@ -4985,6 +5245,7 @@
   <w:style w:type="character" w:default="1" w:styleId="DefaultParagraphFont">
     <w:name w:val="Default Paragraph Font"/>
     <w:uiPriority w:val="1"/>
+    <w:semiHidden/>
     <w:unhideWhenUsed/>
   </w:style>
   <w:style w:type="table" w:default="1" w:styleId="TableNormal">
@@ -5380,8 +5641,10 @@
   </w:compat>
   <w:rsids>
     <w:rsidRoot w:val="007E6AC8"/>
+    <w:rsid w:val="003F7C7C"/>
     <w:rsid w:val="007E6AC8"/>
     <w:rsid w:val="00C97252"/>
+    <w:rsid w:val="00DA47AD"/>
   </w:rsids>
   <m:mathPr>
     <m:mathFont m:val="Cambria Math"/>
@@ -5830,10 +6093,6 @@
     <w:semiHidden/>
     <w:unhideWhenUsed/>
   </w:style>
-  <w:style w:type="paragraph" w:customStyle="1" w:styleId="D5BDAB6015C9447DB2B90CEE47A71077">
-    <w:name w:val="D5BDAB6015C9447DB2B90CEE47A71077"/>
-    <w:rsid w:val="007E6AC8"/>
-  </w:style>
   <w:style w:type="character" w:styleId="PlaceholderText">
     <w:name w:val="Placeholder Text"/>
     <w:basedOn w:val="DefaultParagraphFont"/>
@@ -5844,36 +6103,8 @@
       <w:color w:val="808080"/>
     </w:rPr>
   </w:style>
-  <w:style w:type="paragraph" w:customStyle="1" w:styleId="1FA8E4A1D7BA462493CECD3AF1DEC945">
-    <w:name w:val="1FA8E4A1D7BA462493CECD3AF1DEC945"/>
-    <w:rsid w:val="007E6AC8"/>
-  </w:style>
-  <w:style w:type="paragraph" w:customStyle="1" w:styleId="03D381EC30D24E6D861ABD6D23FF9CEC">
-    <w:name w:val="03D381EC30D24E6D861ABD6D23FF9CEC"/>
-    <w:rsid w:val="007E6AC8"/>
-  </w:style>
-  <w:style w:type="paragraph" w:customStyle="1" w:styleId="214FE1F9BA5A4415999D9257A6A99A5C">
-    <w:name w:val="214FE1F9BA5A4415999D9257A6A99A5C"/>
-    <w:rsid w:val="007E6AC8"/>
-  </w:style>
-  <w:style w:type="paragraph" w:customStyle="1" w:styleId="F9915D1BBF4C49C8A012F7C700612A5F">
-    <w:name w:val="F9915D1BBF4C49C8A012F7C700612A5F"/>
-    <w:rsid w:val="007E6AC8"/>
-  </w:style>
   <w:style w:type="paragraph" w:customStyle="1" w:styleId="F526A7DAE60D4F11B19599B0D355C3DF">
     <w:name w:val="F526A7DAE60D4F11B19599B0D355C3DF"/>
-    <w:rsid w:val="007E6AC8"/>
-  </w:style>
-  <w:style w:type="paragraph" w:customStyle="1" w:styleId="0066A8B625024736B277025D252B39B1">
-    <w:name w:val="0066A8B625024736B277025D252B39B1"/>
-    <w:rsid w:val="007E6AC8"/>
-  </w:style>
-  <w:style w:type="paragraph" w:customStyle="1" w:styleId="8D4D98947AA546A8B3E18FAE5E25438D">
-    <w:name w:val="8D4D98947AA546A8B3E18FAE5E25438D"/>
-    <w:rsid w:val="007E6AC8"/>
-  </w:style>
-  <w:style w:type="paragraph" w:customStyle="1" w:styleId="199BEB7285304D84A3FF7199F087CAEA">
-    <w:name w:val="199BEB7285304D84A3FF7199F087CAEA"/>
     <w:rsid w:val="007E6AC8"/>
   </w:style>
 </w:styles>

</xml_diff>

<commit_message>
Fix for main workflow
</commit_message>
<xml_diff>
--- a/Documentation/GDD.docx
+++ b/Documentation/GDD.docx
@@ -2443,7 +2443,7 @@
               <w:rPr>
                 <w:noProof/>
               </w:rPr>
-              <w:t>Can move back</w:t>
+              <w:t>Move 1 in all directions</w:t>
             </w:r>
           </w:p>
         </w:tc>
@@ -5644,7 +5644,7 @@
     <w:rsid w:val="003F7C7C"/>
     <w:rsid w:val="007E6AC8"/>
     <w:rsid w:val="00C97252"/>
-    <w:rsid w:val="00DA47AD"/>
+    <w:rsid w:val="00D3719A"/>
   </w:rsids>
   <m:mathPr>
     <m:mathFont m:val="Cambria Math"/>

</xml_diff>

<commit_message>
Bishop and Knight changes
</commit_message>
<xml_diff>
--- a/Documentation/GDD.docx
+++ b/Documentation/GDD.docx
@@ -3047,7 +3047,7 @@
               <w:rPr>
                 <w:noProof/>
               </w:rPr>
-              <w:t>horizontally</w:t>
+              <w:t>vertically</w:t>
             </w:r>
             <w:r>
               <w:rPr>
@@ -3352,7 +3352,19 @@
               <w:rPr>
                 <w:noProof/>
               </w:rPr>
-              <w:t>Can move vertically 1 space</w:t>
+              <w:t xml:space="preserve">Can move </w:t>
+            </w:r>
+            <w:r>
+              <w:rPr>
+                <w:noProof/>
+              </w:rPr>
+              <w:t>horizontally</w:t>
+            </w:r>
+            <w:r>
+              <w:rPr>
+                <w:noProof/>
+              </w:rPr>
+              <w:t xml:space="preserve"> 1 space</w:t>
             </w:r>
           </w:p>
         </w:tc>
@@ -5641,6 +5653,7 @@
   </w:compat>
   <w:rsids>
     <w:rsidRoot w:val="007E6AC8"/>
+    <w:rsid w:val="00251BB4"/>
     <w:rsid w:val="003F7C7C"/>
     <w:rsid w:val="007E6AC8"/>
     <w:rsid w:val="00C97252"/>

</xml_diff>